<commit_message>
document updated and delta robot prefab generated
</commit_message>
<xml_diff>
--- a/Reports/Simulation of Delta Robot in Unity.docx
+++ b/Reports/Simulation of Delta Robot in Unity.docx
@@ -5,17 +5,24 @@
     <w:p>
       <w:pPr>
         <w:pStyle w:val="Heading1"/>
+        <w:jc w:val="both"/>
       </w:pPr>
       <w:r>
         <w:t>Abstract</w:t>
       </w:r>
     </w:p>
     <w:p>
+      <w:pPr>
+        <w:jc w:val="both"/>
+      </w:pPr>
       <w:r>
         <w:t>This is a walkthrough guide of delta robot simulation in Unity. This was done as a part of the Ping Pong Playing Robot project.</w:t>
       </w:r>
     </w:p>
     <w:p>
+      <w:pPr>
+        <w:jc w:val="both"/>
+      </w:pPr>
       <w:r>
         <w:t>The main aim of this project was to set up a simulation environment in Unity for testing RL techniques. This environment consists of Delta robot, table, racket and ball.</w:t>
       </w:r>
@@ -23,17 +30,24 @@
     <w:p>
       <w:pPr>
         <w:pStyle w:val="Heading1"/>
+        <w:jc w:val="both"/>
       </w:pPr>
       <w:r>
         <w:t>Installation</w:t>
       </w:r>
     </w:p>
     <w:p>
+      <w:pPr>
+        <w:jc w:val="both"/>
+      </w:pPr>
       <w:r>
         <w:t xml:space="preserve">Unity Hub is a management tool/application used for managing all Unity projects and Unity installations.  </w:t>
       </w:r>
     </w:p>
     <w:p>
+      <w:pPr>
+        <w:jc w:val="both"/>
+      </w:pPr>
       <w:r>
         <w:rPr>
           <w:noProof/>
@@ -89,21 +103,33 @@
       </w:r>
     </w:p>
     <w:p>
+      <w:pPr>
+        <w:jc w:val="both"/>
+      </w:pPr>
       <w:r>
         <w:t xml:space="preserve">In the projects tab you can create a new project and access/manage the previous ones. </w:t>
       </w:r>
     </w:p>
     <w:p>
+      <w:pPr>
+        <w:jc w:val="both"/>
+      </w:pPr>
       <w:r>
         <w:t>The Learn tab allows you to navigate through various sources/tutorials available for Unity.</w:t>
       </w:r>
     </w:p>
     <w:p>
+      <w:pPr>
+        <w:jc w:val="both"/>
+      </w:pPr>
       <w:r>
         <w:t>To install unity, in Installs tab you can select the desired version and add it. This is the best and recommended approach to install Unity.</w:t>
       </w:r>
     </w:p>
     <w:p>
+      <w:pPr>
+        <w:jc w:val="both"/>
+      </w:pPr>
       <w:r>
         <w:t>The Unity version used in this project is 2020.3.11f1 LTS (Long Term Support).</w:t>
       </w:r>
@@ -111,12 +137,17 @@
     <w:p>
       <w:pPr>
         <w:pStyle w:val="Heading1"/>
-      </w:pPr>
-      <w:r>
+        <w:jc w:val="both"/>
+      </w:pPr>
+      <w:r>
+        <w:lastRenderedPageBreak/>
         <w:t>Importing robot in Unity</w:t>
       </w:r>
     </w:p>
     <w:p>
+      <w:pPr>
+        <w:jc w:val="both"/>
+      </w:pPr>
       <w:r>
         <w:t>There are two main approaches for importing a robot in Unity.</w:t>
       </w:r>
@@ -124,23 +155,32 @@
     <w:p>
       <w:pPr>
         <w:pStyle w:val="Heading2"/>
+        <w:jc w:val="both"/>
       </w:pPr>
       <w:r>
         <w:t>Importing the robot using URDF format and URDF importer plugin in Unity</w:t>
       </w:r>
     </w:p>
     <w:p>
+      <w:pPr>
+        <w:jc w:val="both"/>
+      </w:pPr>
       <w:r>
         <w:t>This is the recommended approach if a URDF (Unified Robotics Definition Format) is available. Most of the complexities and challenges that was encountered in the second approach could be avoided if this method is followed.</w:t>
       </w:r>
     </w:p>
     <w:p>
-      <w:r>
-        <w:lastRenderedPageBreak/>
+      <w:pPr>
+        <w:jc w:val="both"/>
+      </w:pPr>
+      <w:r>
         <w:t>The complete tutorial is available at:</w:t>
       </w:r>
     </w:p>
     <w:p>
+      <w:pPr>
+        <w:jc w:val="both"/>
+      </w:pPr>
       <w:hyperlink r:id="rId8" w:history="1">
         <w:r>
           <w:rPr>
@@ -153,10 +193,10 @@
         <w:t xml:space="preserve"> </w:t>
       </w:r>
     </w:p>
-    <w:p/>
     <w:p>
       <w:pPr>
         <w:pStyle w:val="Heading2"/>
+        <w:jc w:val="both"/>
       </w:pPr>
       <w:r>
         <w:t>Importing the robot using OBJ/FBX/Blend</w:t>
@@ -170,23 +210,539 @@
     </w:p>
     <w:p>
       <w:pPr>
-        <w:ind w:left="360"/>
-      </w:pPr>
+        <w:jc w:val="both"/>
+      </w:pPr>
+      <w:proofErr w:type="gramStart"/>
+      <w:r>
+        <w:t>The .</w:t>
+      </w:r>
+      <w:proofErr w:type="spellStart"/>
+      <w:r>
+        <w:t>fbx</w:t>
+      </w:r>
+      <w:proofErr w:type="spellEnd"/>
+      <w:proofErr w:type="gramEnd"/>
+      <w:r>
+        <w:t xml:space="preserve"> 3d files were obtained from .</w:t>
+      </w:r>
+      <w:proofErr w:type="spellStart"/>
+      <w:r>
+        <w:t>stl</w:t>
+      </w:r>
+      <w:proofErr w:type="spellEnd"/>
+      <w:r>
+        <w:t xml:space="preserve"> files. The challenges of this method and the solutions for them were as follows: </w:t>
+      </w:r>
+    </w:p>
+    <w:p>
+      <w:pPr>
+        <w:pStyle w:val="ListParagraph"/>
+        <w:numPr>
+          <w:ilvl w:val="0"/>
+          <w:numId w:val="3"/>
+        </w:numPr>
+        <w:jc w:val="both"/>
+      </w:pPr>
+      <w:r>
+        <w:t>Scaling: the scaling factor of an object should be set to 0.01 from inspector menu.</w:t>
+      </w:r>
+    </w:p>
+    <w:p>
+      <w:pPr>
+        <w:pStyle w:val="ListParagraph"/>
+        <w:numPr>
+          <w:ilvl w:val="0"/>
+          <w:numId w:val="3"/>
+        </w:numPr>
+        <w:jc w:val="both"/>
+      </w:pPr>
+      <w:r>
+        <w:t xml:space="preserve">Defining joints and setting parameters: this will be discussed in details in </w:t>
+      </w:r>
+      <w:r>
+        <w:t xml:space="preserve">later </w:t>
+      </w:r>
+      <w:r>
+        <w:t>section</w:t>
+      </w:r>
+      <w:r>
+        <w:t>s</w:t>
+      </w:r>
+      <w:r>
+        <w:t>.</w:t>
+      </w:r>
     </w:p>
     <w:p>
       <w:pPr>
         <w:pStyle w:val="Heading1"/>
+        <w:jc w:val="both"/>
+      </w:pPr>
+      <w:r>
+        <w:t>Introduction to Unity</w:t>
+      </w:r>
+    </w:p>
+    <w:p>
+      <w:pPr>
+        <w:jc w:val="both"/>
+      </w:pPr>
+      <w:r>
+        <w:t>The two articles provided below can give sufficient familiarity with Unity environment:</w:t>
+      </w:r>
+    </w:p>
+    <w:p>
+      <w:pPr>
+        <w:jc w:val="both"/>
+      </w:pPr>
+      <w:hyperlink r:id="rId9" w:history="1">
+        <w:r>
+          <w:rPr>
+            <w:rStyle w:val="Hyperlink"/>
+          </w:rPr>
+          <w:t>Introduction to Unity: Getting Started – Part 1/2</w:t>
+        </w:r>
+      </w:hyperlink>
+    </w:p>
+    <w:p>
+      <w:pPr>
+        <w:jc w:val="both"/>
+      </w:pPr>
+      <w:hyperlink r:id="rId10" w:history="1">
+        <w:r>
+          <w:rPr>
+            <w:rStyle w:val="Hyperlink"/>
+          </w:rPr>
+          <w:t>Introduction to Unity: Getting Started – Part 2/2</w:t>
+        </w:r>
+      </w:hyperlink>
+    </w:p>
+    <w:p>
+      <w:pPr>
+        <w:jc w:val="both"/>
+      </w:pPr>
+      <w:r>
+        <w:t>However, the main components and functionalities are explained below for a quick review:</w:t>
+      </w:r>
+    </w:p>
+    <w:p>
+      <w:pPr>
+        <w:jc w:val="both"/>
+      </w:pPr>
+      <w:proofErr w:type="spellStart"/>
+      <w:r>
+        <w:t>GameObject</w:t>
+      </w:r>
+      <w:proofErr w:type="spellEnd"/>
+      <w:r>
+        <w:t xml:space="preserve">: </w:t>
+      </w:r>
+      <w:proofErr w:type="spellStart"/>
+      <w:r>
+        <w:t>GameObjects</w:t>
+      </w:r>
+      <w:proofErr w:type="spellEnd"/>
+      <w:r>
+        <w:t xml:space="preserve"> are the fundamental objects in Unity that represent characters, props and scenery</w:t>
+      </w:r>
+    </w:p>
+    <w:p>
+      <w:pPr>
+        <w:jc w:val="both"/>
+      </w:pPr>
+      <w:r>
+        <w:lastRenderedPageBreak/>
+        <w:drawing>
+          <wp:inline distT="0" distB="0" distL="0" distR="0" wp14:anchorId="33FB5886" wp14:editId="4C7FDD87">
+            <wp:extent cx="1943268" cy="3132091"/>
+            <wp:effectExtent l="0" t="0" r="0" b="0"/>
+            <wp:docPr id="6" name="Picture 6"/>
+            <wp:cNvGraphicFramePr>
+              <a:graphicFrameLocks xmlns:a="http://schemas.openxmlformats.org/drawingml/2006/main" noChangeAspect="1"/>
+            </wp:cNvGraphicFramePr>
+            <a:graphic xmlns:a="http://schemas.openxmlformats.org/drawingml/2006/main">
+              <a:graphicData uri="http://schemas.openxmlformats.org/drawingml/2006/picture">
+                <pic:pic xmlns:pic="http://schemas.openxmlformats.org/drawingml/2006/picture">
+                  <pic:nvPicPr>
+                    <pic:cNvPr id="1" name=""/>
+                    <pic:cNvPicPr/>
+                  </pic:nvPicPr>
+                  <pic:blipFill>
+                    <a:blip r:embed="rId11"/>
+                    <a:stretch>
+                      <a:fillRect/>
+                    </a:stretch>
+                  </pic:blipFill>
+                  <pic:spPr>
+                    <a:xfrm>
+                      <a:off x="0" y="0"/>
+                      <a:ext cx="1943268" cy="3132091"/>
+                    </a:xfrm>
+                    <a:prstGeom prst="rect">
+                      <a:avLst/>
+                    </a:prstGeom>
+                  </pic:spPr>
+                </pic:pic>
+              </a:graphicData>
+            </a:graphic>
+          </wp:inline>
+        </w:drawing>
+      </w:r>
+    </w:p>
+    <w:p>
+      <w:pPr>
+        <w:jc w:val="both"/>
+      </w:pPr>
+    </w:p>
+    <w:p>
+      <w:pPr>
+        <w:jc w:val="both"/>
+      </w:pPr>
+    </w:p>
+    <w:p>
+      <w:pPr>
+        <w:jc w:val="both"/>
+      </w:pPr>
+    </w:p>
+    <w:p>
+      <w:pPr>
+        <w:jc w:val="both"/>
+      </w:pPr>
+    </w:p>
+    <w:p>
+      <w:pPr>
+        <w:jc w:val="both"/>
+      </w:pPr>
+      <w:r>
+        <w:t xml:space="preserve">Assets: </w:t>
+      </w:r>
+      <w:r>
+        <w:t>The Assets</w:t>
+      </w:r>
+      <w:r>
+        <w:t xml:space="preserve"> </w:t>
+      </w:r>
+      <w:r>
+        <w:t>folder is the main folder that contains the Assets used by a Unity project.</w:t>
+      </w:r>
+    </w:p>
+    <w:p>
+      <w:pPr>
+        <w:jc w:val="both"/>
+      </w:pPr>
+      <w:r>
+        <w:drawing>
+          <wp:inline distT="0" distB="0" distL="0" distR="0" wp14:anchorId="2D20F41C" wp14:editId="0F8C5921">
+            <wp:extent cx="5943600" cy="1060450"/>
+            <wp:effectExtent l="0" t="0" r="0" b="6350"/>
+            <wp:docPr id="7" name="Picture 7"/>
+            <wp:cNvGraphicFramePr>
+              <a:graphicFrameLocks xmlns:a="http://schemas.openxmlformats.org/drawingml/2006/main" noChangeAspect="1"/>
+            </wp:cNvGraphicFramePr>
+            <a:graphic xmlns:a="http://schemas.openxmlformats.org/drawingml/2006/main">
+              <a:graphicData uri="http://schemas.openxmlformats.org/drawingml/2006/picture">
+                <pic:pic xmlns:pic="http://schemas.openxmlformats.org/drawingml/2006/picture">
+                  <pic:nvPicPr>
+                    <pic:cNvPr id="1" name=""/>
+                    <pic:cNvPicPr/>
+                  </pic:nvPicPr>
+                  <pic:blipFill>
+                    <a:blip r:embed="rId12"/>
+                    <a:stretch>
+                      <a:fillRect/>
+                    </a:stretch>
+                  </pic:blipFill>
+                  <pic:spPr>
+                    <a:xfrm>
+                      <a:off x="0" y="0"/>
+                      <a:ext cx="5943600" cy="1060450"/>
+                    </a:xfrm>
+                    <a:prstGeom prst="rect">
+                      <a:avLst/>
+                    </a:prstGeom>
+                  </pic:spPr>
+                </pic:pic>
+              </a:graphicData>
+            </a:graphic>
+          </wp:inline>
+        </w:drawing>
+      </w:r>
+    </w:p>
+    <w:p>
+      <w:pPr>
+        <w:jc w:val="both"/>
+      </w:pPr>
+      <w:r>
+        <w:t xml:space="preserve">Scene: </w:t>
+      </w:r>
+      <w:r>
+        <w:t xml:space="preserve">Run-time data structure for </w:t>
+      </w:r>
+      <w:proofErr w:type="gramStart"/>
+      <w:r>
+        <w:t>*.unity</w:t>
+      </w:r>
+      <w:proofErr w:type="gramEnd"/>
+      <w:r>
+        <w:t xml:space="preserve"> file. </w:t>
+      </w:r>
+    </w:p>
+    <w:p>
+      <w:pPr>
+        <w:jc w:val="both"/>
+      </w:pPr>
+    </w:p>
+    <w:p>
+      <w:pPr>
+        <w:pStyle w:val="Heading1"/>
+        <w:jc w:val="both"/>
+      </w:pPr>
+      <w:r>
+        <w:t>Unity Package Manager</w:t>
+      </w:r>
+    </w:p>
+    <w:p>
+      <w:pPr>
+        <w:jc w:val="both"/>
+      </w:pPr>
+      <w:r>
+        <w:t>The Unity Package Manager is used to view which packages are available for installation or already installed in your project</w:t>
+      </w:r>
+      <w:r>
+        <w:t>. It can be accessed from Window -&gt; Package Manager.</w:t>
+      </w:r>
+    </w:p>
+    <w:p>
+      <w:pPr>
+        <w:jc w:val="both"/>
+      </w:pPr>
+      <w:r>
+        <w:t xml:space="preserve">The packages used in this project are: </w:t>
+      </w:r>
+    </w:p>
+    <w:p>
+      <w:pPr>
+        <w:jc w:val="both"/>
+      </w:pPr>
+      <w:r>
+        <w:t>ML Agents for RL</w:t>
+      </w:r>
+    </w:p>
+    <w:p>
+      <w:pPr>
+        <w:jc w:val="both"/>
+      </w:pPr>
+      <w:r>
+        <w:t>ROS TCP connector</w:t>
+      </w:r>
+    </w:p>
+    <w:p>
+      <w:pPr>
+        <w:jc w:val="both"/>
+      </w:pPr>
+    </w:p>
+    <w:p>
+      <w:pPr>
+        <w:pStyle w:val="Heading1"/>
+        <w:jc w:val="both"/>
+      </w:pPr>
+      <w:r>
+        <w:t>IDE Recommendation for working with Scripts</w:t>
+      </w:r>
+    </w:p>
+    <w:p>
+      <w:pPr>
+        <w:jc w:val="both"/>
+      </w:pPr>
+      <w:r>
+        <w:t>I strongly recommend JetBrains Rider Editor since it provides a unique set of tools in interaction with Unity.</w:t>
+      </w:r>
+    </w:p>
+    <w:p>
+      <w:pPr>
+        <w:pStyle w:val="Heading1"/>
+        <w:jc w:val="both"/>
       </w:pPr>
       <w:r>
         <w:t>Adding Joints and setting parameters</w:t>
       </w:r>
     </w:p>
-    <w:p/>
+    <w:p>
+      <w:pPr>
+        <w:jc w:val="both"/>
+      </w:pPr>
+      <w:r>
+        <w:t>We have multiple types of joints in Unity 3d, the ones used in delta robot are:</w:t>
+      </w:r>
+    </w:p>
+    <w:p>
+      <w:pPr>
+        <w:pStyle w:val="ListParagraph"/>
+        <w:numPr>
+          <w:ilvl w:val="0"/>
+          <w:numId w:val="4"/>
+        </w:numPr>
+        <w:jc w:val="both"/>
+      </w:pPr>
+      <w:hyperlink r:id="rId13" w:history="1">
+        <w:r>
+          <w:rPr>
+            <w:rStyle w:val="Hyperlink"/>
+          </w:rPr>
+          <w:t>Hinge joint</w:t>
+        </w:r>
+      </w:hyperlink>
+      <w:r>
+        <w:t>: Used for the connections between servo links and servo motors</w:t>
+      </w:r>
+    </w:p>
+    <w:p>
+      <w:pPr>
+        <w:pStyle w:val="ListParagraph"/>
+        <w:jc w:val="both"/>
+      </w:pPr>
+    </w:p>
+    <w:p>
+      <w:pPr>
+        <w:pStyle w:val="ListParagraph"/>
+        <w:jc w:val="both"/>
+      </w:pPr>
+      <w:r>
+        <w:drawing>
+          <wp:inline distT="0" distB="0" distL="0" distR="0" wp14:anchorId="7D6C9729" wp14:editId="571BE67D">
+            <wp:extent cx="5943600" cy="5309235"/>
+            <wp:effectExtent l="0" t="0" r="0" b="5715"/>
+            <wp:docPr id="1" name="Picture 1"/>
+            <wp:cNvGraphicFramePr>
+              <a:graphicFrameLocks xmlns:a="http://schemas.openxmlformats.org/drawingml/2006/main" noChangeAspect="1"/>
+            </wp:cNvGraphicFramePr>
+            <a:graphic xmlns:a="http://schemas.openxmlformats.org/drawingml/2006/main">
+              <a:graphicData uri="http://schemas.openxmlformats.org/drawingml/2006/picture">
+                <pic:pic xmlns:pic="http://schemas.openxmlformats.org/drawingml/2006/picture">
+                  <pic:nvPicPr>
+                    <pic:cNvPr id="1" name=""/>
+                    <pic:cNvPicPr/>
+                  </pic:nvPicPr>
+                  <pic:blipFill>
+                    <a:blip r:embed="rId14"/>
+                    <a:stretch>
+                      <a:fillRect/>
+                    </a:stretch>
+                  </pic:blipFill>
+                  <pic:spPr>
+                    <a:xfrm>
+                      <a:off x="0" y="0"/>
+                      <a:ext cx="5943600" cy="5309235"/>
+                    </a:xfrm>
+                    <a:prstGeom prst="rect">
+                      <a:avLst/>
+                    </a:prstGeom>
+                  </pic:spPr>
+                </pic:pic>
+              </a:graphicData>
+            </a:graphic>
+          </wp:inline>
+        </w:drawing>
+      </w:r>
+    </w:p>
+    <w:p>
+      <w:pPr>
+        <w:pStyle w:val="ListParagraph"/>
+        <w:jc w:val="both"/>
+      </w:pPr>
+    </w:p>
+    <w:p>
+      <w:pPr>
+        <w:pStyle w:val="ListParagraph"/>
+        <w:numPr>
+          <w:ilvl w:val="0"/>
+          <w:numId w:val="4"/>
+        </w:numPr>
+        <w:jc w:val="both"/>
+      </w:pPr>
+      <w:hyperlink r:id="rId15" w:history="1">
+        <w:r>
+          <w:rPr>
+            <w:rStyle w:val="Hyperlink"/>
+          </w:rPr>
+          <w:t>Charac</w:t>
+        </w:r>
+        <w:r>
+          <w:rPr>
+            <w:rStyle w:val="Hyperlink"/>
+          </w:rPr>
+          <w:t>t</w:t>
+        </w:r>
+        <w:r>
+          <w:rPr>
+            <w:rStyle w:val="Hyperlink"/>
+          </w:rPr>
+          <w:t>er joint</w:t>
+        </w:r>
+      </w:hyperlink>
+      <w:r>
+        <w:t>: Used for connections between servo links and parallel links</w:t>
+      </w:r>
+    </w:p>
+    <w:p>
+      <w:pPr>
+        <w:pStyle w:val="ListParagraph"/>
+        <w:jc w:val="both"/>
+        <w:rPr>
+          <w:noProof/>
+        </w:rPr>
+      </w:pPr>
+    </w:p>
+    <w:p>
+      <w:pPr>
+        <w:pStyle w:val="ListParagraph"/>
+        <w:jc w:val="both"/>
+      </w:pPr>
+      <w:r>
+        <w:lastRenderedPageBreak/>
+        <w:drawing>
+          <wp:inline distT="0" distB="0" distL="0" distR="0" wp14:anchorId="66E61BA0" wp14:editId="33A9565A">
+            <wp:extent cx="5943600" cy="6117590"/>
+            <wp:effectExtent l="0" t="0" r="0" b="0"/>
+            <wp:docPr id="5" name="Picture 5"/>
+            <wp:cNvGraphicFramePr>
+              <a:graphicFrameLocks xmlns:a="http://schemas.openxmlformats.org/drawingml/2006/main" noChangeAspect="1"/>
+            </wp:cNvGraphicFramePr>
+            <a:graphic xmlns:a="http://schemas.openxmlformats.org/drawingml/2006/main">
+              <a:graphicData uri="http://schemas.openxmlformats.org/drawingml/2006/picture">
+                <pic:pic xmlns:pic="http://schemas.openxmlformats.org/drawingml/2006/picture">
+                  <pic:nvPicPr>
+                    <pic:cNvPr id="1" name=""/>
+                    <pic:cNvPicPr/>
+                  </pic:nvPicPr>
+                  <pic:blipFill>
+                    <a:blip r:embed="rId16"/>
+                    <a:stretch>
+                      <a:fillRect/>
+                    </a:stretch>
+                  </pic:blipFill>
+                  <pic:spPr>
+                    <a:xfrm>
+                      <a:off x="0" y="0"/>
+                      <a:ext cx="5943600" cy="6117590"/>
+                    </a:xfrm>
+                    <a:prstGeom prst="rect">
+                      <a:avLst/>
+                    </a:prstGeom>
+                  </pic:spPr>
+                </pic:pic>
+              </a:graphicData>
+            </a:graphic>
+          </wp:inline>
+        </w:drawing>
+      </w:r>
+    </w:p>
     <w:sectPr>
-      <w:headerReference w:type="default" r:id="rId9"/>
+      <w:headerReference w:type="default" r:id="rId17"/>
+      <w:footerReference w:type="default" r:id="rId18"/>
+      <w:headerReference w:type="first" r:id="rId19"/>
       <w:pgSz w:w="12240" w:h="15840"/>
       <w:pgMar w:top="1440" w:right="1440" w:bottom="1440" w:left="1440" w:header="720" w:footer="720" w:gutter="0"/>
       <w:cols w:space="720"/>
+      <w:titlePg/>
       <w:docGrid w:linePitch="360"/>
     </w:sectPr>
   </w:body>
@@ -216,6 +772,59 @@
     </w:p>
   </w:endnote>
 </w:endnotes>
+</file>
+
+<file path=word/footer1.xml><?xml version="1.0" encoding="utf-8"?>
+<w:ftr xmlns:wpc="http://schemas.microsoft.com/office/word/2010/wordprocessingCanvas" xmlns:cx="http://schemas.microsoft.com/office/drawing/2014/chartex" xmlns:cx1="http://schemas.microsoft.com/office/drawing/2015/9/8/chartex" xmlns:cx2="http://schemas.microsoft.com/office/drawing/2015/10/21/chartex" xmlns:cx3="http://schemas.microsoft.com/office/drawing/2016/5/9/chartex" xmlns:cx4="http://schemas.microsoft.com/office/drawing/2016/5/10/chartex" xmlns:cx5="http://schemas.microsoft.com/office/drawing/2016/5/11/chartex" xmlns:cx6="http://schemas.microsoft.com/office/drawing/2016/5/12/chartex" xmlns:cx7="http://schemas.microsoft.com/office/drawing/2016/5/13/chartex" xmlns:cx8="http://schemas.microsoft.com/office/drawing/2016/5/14/chartex" xmlns:mc="http://schemas.openxmlformats.org/markup-compatibility/2006" xmlns:aink="http://schemas.microsoft.com/office/drawing/2016/ink" xmlns:am3d="http://schemas.microsoft.com/office/drawing/2017/model3d" xmlns:o="urn:schemas-microsoft-com:office:office" xmlns:r="http://schemas.openxmlformats.org/officeDocument/2006/relationships" xmlns:m="http://schemas.openxmlformats.org/officeDocument/2006/math" xmlns:v="urn:schemas-microsoft-com:vml" xmlns:wp14="http://schemas.microsoft.com/office/word/2010/wordprocessingDrawing" xmlns:wp="http://schemas.openxmlformats.org/drawingml/2006/wordprocessingDrawing" xmlns:w10="urn:schemas-microsoft-com:office:word" xmlns:w="http://schemas.openxmlformats.org/wordprocessingml/2006/main" xmlns:w14="http://schemas.microsoft.com/office/word/2010/wordml" xmlns:w15="http://schemas.microsoft.com/office/word/2012/wordml" xmlns:w16cex="http://schemas.microsoft.com/office/word/2018/wordml/cex" xmlns:w16cid="http://schemas.microsoft.com/office/word/2016/wordml/cid" xmlns:w16="http://schemas.microsoft.com/office/word/2018/wordml" xmlns:w16se="http://schemas.microsoft.com/office/word/2015/wordml/symex" xmlns:wpg="http://schemas.microsoft.com/office/word/2010/wordprocessingGroup" xmlns:wpi="http://schemas.microsoft.com/office/word/2010/wordprocessingInk" xmlns:wne="http://schemas.microsoft.com/office/word/2006/wordml" xmlns:wps="http://schemas.microsoft.com/office/word/2010/wordprocessingShape" mc:Ignorable="w14 w15 w16se w16cid w16 w16cex wp14">
+  <w:sdt>
+    <w:sdtPr>
+      <w:id w:val="-51468641"/>
+      <w:docPartObj>
+        <w:docPartGallery w:val="Page Numbers (Bottom of Page)"/>
+        <w:docPartUnique/>
+      </w:docPartObj>
+    </w:sdtPr>
+    <w:sdtEndPr>
+      <w:rPr>
+        <w:noProof/>
+      </w:rPr>
+    </w:sdtEndPr>
+    <w:sdtContent>
+      <w:p>
+        <w:pPr>
+          <w:pStyle w:val="Footer"/>
+          <w:jc w:val="center"/>
+        </w:pPr>
+        <w:r>
+          <w:fldChar w:fldCharType="begin"/>
+        </w:r>
+        <w:r>
+          <w:instrText xml:space="preserve"> PAGE   \* MERGEFORMAT </w:instrText>
+        </w:r>
+        <w:r>
+          <w:fldChar w:fldCharType="separate"/>
+        </w:r>
+        <w:r>
+          <w:rPr>
+            <w:noProof/>
+          </w:rPr>
+          <w:t>2</w:t>
+        </w:r>
+        <w:r>
+          <w:rPr>
+            <w:noProof/>
+          </w:rPr>
+          <w:fldChar w:fldCharType="end"/>
+        </w:r>
+      </w:p>
+    </w:sdtContent>
+  </w:sdt>
+  <w:p>
+    <w:pPr>
+      <w:pStyle w:val="Footer"/>
+    </w:pPr>
+  </w:p>
+</w:ftr>
 </file>
 
 <file path=word/footnotes.xml><?xml version="1.0" encoding="utf-8"?>
@@ -250,8 +859,67 @@
       <w:pStyle w:val="Header"/>
     </w:pPr>
     <w:r>
-      <w:t>Guide for Simulation in Unity</w:t>
+      <w:t xml:space="preserve">All in One </w:t>
     </w:r>
+    <w:r>
+      <w:t>Guide for</w:t>
+    </w:r>
+    <w:r>
+      <w:t xml:space="preserve"> Delta Robot</w:t>
+    </w:r>
+    <w:r>
+      <w:t xml:space="preserve"> Simulation in Unity</w:t>
+    </w:r>
+  </w:p>
+  <w:p>
+    <w:pPr>
+      <w:pStyle w:val="Header"/>
+    </w:pPr>
+  </w:p>
+</w:hdr>
+</file>
+
+<file path=word/header2.xml><?xml version="1.0" encoding="utf-8"?>
+<w:hdr xmlns:wpc="http://schemas.microsoft.com/office/word/2010/wordprocessingCanvas" xmlns:cx="http://schemas.microsoft.com/office/drawing/2014/chartex" xmlns:cx1="http://schemas.microsoft.com/office/drawing/2015/9/8/chartex" xmlns:cx2="http://schemas.microsoft.com/office/drawing/2015/10/21/chartex" xmlns:cx3="http://schemas.microsoft.com/office/drawing/2016/5/9/chartex" xmlns:cx4="http://schemas.microsoft.com/office/drawing/2016/5/10/chartex" xmlns:cx5="http://schemas.microsoft.com/office/drawing/2016/5/11/chartex" xmlns:cx6="http://schemas.microsoft.com/office/drawing/2016/5/12/chartex" xmlns:cx7="http://schemas.microsoft.com/office/drawing/2016/5/13/chartex" xmlns:cx8="http://schemas.microsoft.com/office/drawing/2016/5/14/chartex" xmlns:mc="http://schemas.openxmlformats.org/markup-compatibility/2006" xmlns:aink="http://schemas.microsoft.com/office/drawing/2016/ink" xmlns:am3d="http://schemas.microsoft.com/office/drawing/2017/model3d" xmlns:o="urn:schemas-microsoft-com:office:office" xmlns:r="http://schemas.openxmlformats.org/officeDocument/2006/relationships" xmlns:m="http://schemas.openxmlformats.org/officeDocument/2006/math" xmlns:v="urn:schemas-microsoft-com:vml" xmlns:wp14="http://schemas.microsoft.com/office/word/2010/wordprocessingDrawing" xmlns:wp="http://schemas.openxmlformats.org/drawingml/2006/wordprocessingDrawing" xmlns:w10="urn:schemas-microsoft-com:office:word" xmlns:w="http://schemas.openxmlformats.org/wordprocessingml/2006/main" xmlns:w14="http://schemas.microsoft.com/office/word/2010/wordml" xmlns:w15="http://schemas.microsoft.com/office/word/2012/wordml" xmlns:w16cex="http://schemas.microsoft.com/office/word/2018/wordml/cex" xmlns:w16cid="http://schemas.microsoft.com/office/word/2016/wordml/cid" xmlns:w16="http://schemas.microsoft.com/office/word/2018/wordml" xmlns:w16se="http://schemas.microsoft.com/office/word/2015/wordml/symex" xmlns:wpg="http://schemas.microsoft.com/office/word/2010/wordprocessingGroup" xmlns:wpi="http://schemas.microsoft.com/office/word/2010/wordprocessingInk" xmlns:wne="http://schemas.microsoft.com/office/word/2006/wordml" xmlns:wps="http://schemas.microsoft.com/office/word/2010/wordprocessingShape" mc:Ignorable="w14 w15 w16se w16cid w16 w16cex wp14">
+  <w:p>
+    <w:pPr>
+      <w:pStyle w:val="Title"/>
+    </w:pPr>
+    <w:r>
+      <w:t>All in One Guide for Delta Robot Simulation in Unity</w:t>
+    </w:r>
+  </w:p>
+  <w:p>
+    <w:r>
+      <w:fldChar w:fldCharType="begin"/>
+    </w:r>
+    <w:r>
+      <w:instrText xml:space="preserve"> DATE \@ "yyyy-MM-dd" </w:instrText>
+    </w:r>
+    <w:r>
+      <w:fldChar w:fldCharType="separate"/>
+    </w:r>
+    <w:r>
+      <w:rPr>
+        <w:noProof/>
+      </w:rPr>
+      <w:t>2021-09-03</w:t>
+    </w:r>
+    <w:r>
+      <w:fldChar w:fldCharType="end"/>
+    </w:r>
+  </w:p>
+  <w:p>
+    <w:pPr>
+      <w:pBdr>
+        <w:bottom w:val="single" w:sz="4" w:space="1" w:color="auto"/>
+      </w:pBdr>
+    </w:pPr>
+  </w:p>
+  <w:p>
+    <w:pPr>
+      <w:pStyle w:val="Header"/>
+    </w:pPr>
   </w:p>
 </w:hdr>
 </file>
@@ -434,11 +1102,195 @@
       </w:pPr>
     </w:lvl>
   </w:abstractNum>
+  <w:abstractNum w:abstractNumId="2" w15:restartNumberingAfterBreak="0">
+    <w:nsid w:val="4FCD371F"/>
+    <w:multiLevelType w:val="hybridMultilevel"/>
+    <w:tmpl w:val="8D58DB02"/>
+    <w:lvl w:ilvl="0" w:tplc="0409000F">
+      <w:start w:val="1"/>
+      <w:numFmt w:val="decimal"/>
+      <w:lvlText w:val="%1."/>
+      <w:lvlJc w:val="left"/>
+      <w:pPr>
+        <w:ind w:left="720" w:hanging="360"/>
+      </w:pPr>
+      <w:rPr>
+        <w:rFonts w:hint="default"/>
+      </w:rPr>
+    </w:lvl>
+    <w:lvl w:ilvl="1" w:tplc="04090019" w:tentative="1">
+      <w:start w:val="1"/>
+      <w:numFmt w:val="lowerLetter"/>
+      <w:lvlText w:val="%2."/>
+      <w:lvlJc w:val="left"/>
+      <w:pPr>
+        <w:ind w:left="1440" w:hanging="360"/>
+      </w:pPr>
+    </w:lvl>
+    <w:lvl w:ilvl="2" w:tplc="0409001B" w:tentative="1">
+      <w:start w:val="1"/>
+      <w:numFmt w:val="lowerRoman"/>
+      <w:lvlText w:val="%3."/>
+      <w:lvlJc w:val="right"/>
+      <w:pPr>
+        <w:ind w:left="2160" w:hanging="180"/>
+      </w:pPr>
+    </w:lvl>
+    <w:lvl w:ilvl="3" w:tplc="0409000F" w:tentative="1">
+      <w:start w:val="1"/>
+      <w:numFmt w:val="decimal"/>
+      <w:lvlText w:val="%4."/>
+      <w:lvlJc w:val="left"/>
+      <w:pPr>
+        <w:ind w:left="2880" w:hanging="360"/>
+      </w:pPr>
+    </w:lvl>
+    <w:lvl w:ilvl="4" w:tplc="04090019" w:tentative="1">
+      <w:start w:val="1"/>
+      <w:numFmt w:val="lowerLetter"/>
+      <w:lvlText w:val="%5."/>
+      <w:lvlJc w:val="left"/>
+      <w:pPr>
+        <w:ind w:left="3600" w:hanging="360"/>
+      </w:pPr>
+    </w:lvl>
+    <w:lvl w:ilvl="5" w:tplc="0409001B" w:tentative="1">
+      <w:start w:val="1"/>
+      <w:numFmt w:val="lowerRoman"/>
+      <w:lvlText w:val="%6."/>
+      <w:lvlJc w:val="right"/>
+      <w:pPr>
+        <w:ind w:left="4320" w:hanging="180"/>
+      </w:pPr>
+    </w:lvl>
+    <w:lvl w:ilvl="6" w:tplc="0409000F" w:tentative="1">
+      <w:start w:val="1"/>
+      <w:numFmt w:val="decimal"/>
+      <w:lvlText w:val="%7."/>
+      <w:lvlJc w:val="left"/>
+      <w:pPr>
+        <w:ind w:left="5040" w:hanging="360"/>
+      </w:pPr>
+    </w:lvl>
+    <w:lvl w:ilvl="7" w:tplc="04090019" w:tentative="1">
+      <w:start w:val="1"/>
+      <w:numFmt w:val="lowerLetter"/>
+      <w:lvlText w:val="%8."/>
+      <w:lvlJc w:val="left"/>
+      <w:pPr>
+        <w:ind w:left="5760" w:hanging="360"/>
+      </w:pPr>
+    </w:lvl>
+    <w:lvl w:ilvl="8" w:tplc="0409001B" w:tentative="1">
+      <w:start w:val="1"/>
+      <w:numFmt w:val="lowerRoman"/>
+      <w:lvlText w:val="%9."/>
+      <w:lvlJc w:val="right"/>
+      <w:pPr>
+        <w:ind w:left="6480" w:hanging="180"/>
+      </w:pPr>
+    </w:lvl>
+  </w:abstractNum>
+  <w:abstractNum w:abstractNumId="3" w15:restartNumberingAfterBreak="0">
+    <w:nsid w:val="54D4066A"/>
+    <w:multiLevelType w:val="hybridMultilevel"/>
+    <w:tmpl w:val="55367CC4"/>
+    <w:lvl w:ilvl="0" w:tplc="0409000F">
+      <w:start w:val="1"/>
+      <w:numFmt w:val="decimal"/>
+      <w:lvlText w:val="%1."/>
+      <w:lvlJc w:val="left"/>
+      <w:pPr>
+        <w:ind w:left="720" w:hanging="360"/>
+      </w:pPr>
+      <w:rPr>
+        <w:rFonts w:hint="default"/>
+      </w:rPr>
+    </w:lvl>
+    <w:lvl w:ilvl="1" w:tplc="04090019" w:tentative="1">
+      <w:start w:val="1"/>
+      <w:numFmt w:val="lowerLetter"/>
+      <w:lvlText w:val="%2."/>
+      <w:lvlJc w:val="left"/>
+      <w:pPr>
+        <w:ind w:left="1440" w:hanging="360"/>
+      </w:pPr>
+    </w:lvl>
+    <w:lvl w:ilvl="2" w:tplc="0409001B" w:tentative="1">
+      <w:start w:val="1"/>
+      <w:numFmt w:val="lowerRoman"/>
+      <w:lvlText w:val="%3."/>
+      <w:lvlJc w:val="right"/>
+      <w:pPr>
+        <w:ind w:left="2160" w:hanging="180"/>
+      </w:pPr>
+    </w:lvl>
+    <w:lvl w:ilvl="3" w:tplc="0409000F" w:tentative="1">
+      <w:start w:val="1"/>
+      <w:numFmt w:val="decimal"/>
+      <w:lvlText w:val="%4."/>
+      <w:lvlJc w:val="left"/>
+      <w:pPr>
+        <w:ind w:left="2880" w:hanging="360"/>
+      </w:pPr>
+    </w:lvl>
+    <w:lvl w:ilvl="4" w:tplc="04090019" w:tentative="1">
+      <w:start w:val="1"/>
+      <w:numFmt w:val="lowerLetter"/>
+      <w:lvlText w:val="%5."/>
+      <w:lvlJc w:val="left"/>
+      <w:pPr>
+        <w:ind w:left="3600" w:hanging="360"/>
+      </w:pPr>
+    </w:lvl>
+    <w:lvl w:ilvl="5" w:tplc="0409001B" w:tentative="1">
+      <w:start w:val="1"/>
+      <w:numFmt w:val="lowerRoman"/>
+      <w:lvlText w:val="%6."/>
+      <w:lvlJc w:val="right"/>
+      <w:pPr>
+        <w:ind w:left="4320" w:hanging="180"/>
+      </w:pPr>
+    </w:lvl>
+    <w:lvl w:ilvl="6" w:tplc="0409000F" w:tentative="1">
+      <w:start w:val="1"/>
+      <w:numFmt w:val="decimal"/>
+      <w:lvlText w:val="%7."/>
+      <w:lvlJc w:val="left"/>
+      <w:pPr>
+        <w:ind w:left="5040" w:hanging="360"/>
+      </w:pPr>
+    </w:lvl>
+    <w:lvl w:ilvl="7" w:tplc="04090019" w:tentative="1">
+      <w:start w:val="1"/>
+      <w:numFmt w:val="lowerLetter"/>
+      <w:lvlText w:val="%8."/>
+      <w:lvlJc w:val="left"/>
+      <w:pPr>
+        <w:ind w:left="5760" w:hanging="360"/>
+      </w:pPr>
+    </w:lvl>
+    <w:lvl w:ilvl="8" w:tplc="0409001B" w:tentative="1">
+      <w:start w:val="1"/>
+      <w:numFmt w:val="lowerRoman"/>
+      <w:lvlText w:val="%9."/>
+      <w:lvlJc w:val="right"/>
+      <w:pPr>
+        <w:ind w:left="6480" w:hanging="180"/>
+      </w:pPr>
+    </w:lvl>
+  </w:abstractNum>
   <w:num w:numId="1">
     <w:abstractNumId w:val="1"/>
   </w:num>
   <w:num w:numId="2">
     <w:abstractNumId w:val="0"/>
+  </w:num>
+  <w:num w:numId="3">
+    <w:abstractNumId w:val="2"/>
+  </w:num>
+  <w:num w:numId="4">
+    <w:abstractNumId w:val="3"/>
   </w:num>
 </w:numbering>
 </file>
@@ -1019,6 +1871,52 @@
       <w:shd w:val="clear" w:color="auto" w:fill="E1DFDD"/>
     </w:rPr>
   </w:style>
+  <w:style w:type="character" w:styleId="FollowedHyperlink">
+    <w:name w:val="FollowedHyperlink"/>
+    <w:basedOn w:val="DefaultParagraphFont"/>
+    <w:uiPriority w:val="99"/>
+    <w:semiHidden/>
+    <w:unhideWhenUsed/>
+    <w:rsid w:val="009353C5"/>
+    <w:rPr>
+      <w:color w:val="954F72" w:themeColor="followedHyperlink"/>
+      <w:u w:val="single"/>
+    </w:rPr>
+  </w:style>
+  <w:style w:type="paragraph" w:styleId="Title">
+    <w:name w:val="Title"/>
+    <w:basedOn w:val="Normal"/>
+    <w:next w:val="Normal"/>
+    <w:link w:val="TitleChar"/>
+    <w:uiPriority w:val="10"/>
+    <w:qFormat/>
+    <w:rsid w:val="0054109B"/>
+    <w:pPr>
+      <w:spacing w:after="0" w:line="240" w:lineRule="auto"/>
+      <w:contextualSpacing/>
+    </w:pPr>
+    <w:rPr>
+      <w:rFonts w:asciiTheme="majorHAnsi" w:eastAsiaTheme="majorEastAsia" w:hAnsiTheme="majorHAnsi" w:cstheme="majorBidi"/>
+      <w:spacing w:val="-10"/>
+      <w:kern w:val="28"/>
+      <w:sz w:val="56"/>
+      <w:szCs w:val="56"/>
+    </w:rPr>
+  </w:style>
+  <w:style w:type="character" w:customStyle="1" w:styleId="TitleChar">
+    <w:name w:val="Title Char"/>
+    <w:basedOn w:val="DefaultParagraphFont"/>
+    <w:link w:val="Title"/>
+    <w:uiPriority w:val="10"/>
+    <w:rsid w:val="0054109B"/>
+    <w:rPr>
+      <w:rFonts w:asciiTheme="majorHAnsi" w:eastAsiaTheme="majorEastAsia" w:hAnsiTheme="majorHAnsi" w:cstheme="majorBidi"/>
+      <w:spacing w:val="-10"/>
+      <w:kern w:val="28"/>
+      <w:sz w:val="56"/>
+      <w:szCs w:val="56"/>
+    </w:rPr>
+  </w:style>
 </w:styles>
 </file>
 

</xml_diff>